<commit_message>
Add support for commands in headers, footers and elsewhere
</commit_message>
<xml_diff>
--- a/examples/swapi/swapi-simple.docx
+++ b/examples/swapi/swapi-simple.docx
@@ -18,26 +18,8 @@
       <w:r>
         <w:t xml:space="preserve">+++QUERY </w:t>
       </w:r>
-      <w:proofErr w:type="gramStart"/>
       <w:r>
-        <w:t xml:space="preserve">{ </w:t>
-      </w:r>
-      <w:proofErr w:type="spellStart"/>
-      <w:r>
-        <w:t>allFilms</w:t>
-      </w:r>
-      <w:proofErr w:type="spellEnd"/>
-      <w:proofErr w:type="gramEnd"/>
-      <w:r>
-        <w:t xml:space="preserve"> { films { title, </w:t>
-      </w:r>
-      <w:proofErr w:type="spellStart"/>
-      <w:r>
-        <w:t>releaseDate</w:t>
-      </w:r>
-      <w:proofErr w:type="spellEnd"/>
-      <w:r>
-        <w:t xml:space="preserve"> } } }</w:t>
+        <w:t>{ allFilms { films { title, releaseDate } } }</w:t>
       </w:r>
       <w:r>
         <w:t>+++</w:t>
@@ -51,16 +33,11 @@
         <w:t>film</w:t>
       </w:r>
       <w:r>
-        <w:t xml:space="preserve"> IN </w:t>
-      </w:r>
-      <w:proofErr w:type="spellStart"/>
-      <w:r>
-        <w:t>allFilms.</w:t>
+        <w:t xml:space="preserve"> IN allFilms.</w:t>
       </w:r>
       <w:r>
         <w:t>films</w:t>
       </w:r>
-      <w:proofErr w:type="spellEnd"/>
       <w:r>
         <w:t>+++</w:t>
       </w:r>
@@ -85,26 +62,8 @@
           <w:b/>
           <w:i w:val="0"/>
         </w:rPr>
-        <w:t xml:space="preserve"> $</w:t>
+        <w:t xml:space="preserve"> $film.title+++</w:t>
       </w:r>
-      <w:proofErr w:type="spellStart"/>
-      <w:r>
-        <w:rPr>
-          <w:b/>
-          <w:i w:val="0"/>
-        </w:rPr>
-        <w:t>film.title</w:t>
-      </w:r>
-      <w:proofErr w:type="spellEnd"/>
-      <w:r>
-        <w:rPr>
-          <w:b/>
-          <w:i w:val="0"/>
-        </w:rPr>
-        <w:t>+++</w:t>
-      </w:r>
-      <w:bookmarkStart w:id="0" w:name="_GoBack"/>
-      <w:bookmarkEnd w:id="0"/>
     </w:p>
     <w:p>
       <w:r>
@@ -112,6 +71,12 @@
       </w:r>
     </w:p>
     <w:sectPr>
+      <w:headerReference w:type="even" r:id="rId7"/>
+      <w:headerReference w:type="default" r:id="rId8"/>
+      <w:footerReference w:type="even" r:id="rId9"/>
+      <w:footerReference w:type="default" r:id="rId10"/>
+      <w:headerReference w:type="first" r:id="rId11"/>
+      <w:footerReference w:type="first" r:id="rId12"/>
       <w:pgSz w:w="11900" w:h="16840"/>
       <w:pgMar w:top="1417" w:right="1701" w:bottom="1417" w:left="1701" w:header="708" w:footer="708" w:gutter="0"/>
       <w:cols w:space="708"/>
@@ -146,6 +111,36 @@
 </w:endnotes>
 </file>
 
+<file path=word/footer1.xml><?xml version="1.0" encoding="utf-8"?>
+<w:ftr xmlns:wpc="http://schemas.microsoft.com/office/word/2010/wordprocessingCanvas" xmlns:mo="http://schemas.microsoft.com/office/mac/office/2008/main" xmlns:mc="http://schemas.openxmlformats.org/markup-compatibility/2006" xmlns:mv="urn:schemas-microsoft-com:mac:vml" xmlns:o="urn:schemas-microsoft-com:office:office" xmlns:r="http://schemas.openxmlformats.org/officeDocument/2006/relationships" xmlns:m="http://schemas.openxmlformats.org/officeDocument/2006/math" xmlns:v="urn:schemas-microsoft-com:vml" xmlns:wp14="http://schemas.microsoft.com/office/word/2010/wordprocessingDrawing" xmlns:wp="http://schemas.openxmlformats.org/drawingml/2006/wordprocessingDrawing" xmlns:w10="urn:schemas-microsoft-com:office:word" xmlns:w="http://schemas.openxmlformats.org/wordprocessingml/2006/main" xmlns:w14="http://schemas.microsoft.com/office/word/2010/wordml" xmlns:w15="http://schemas.microsoft.com/office/word/2012/wordml" xmlns:wpg="http://schemas.microsoft.com/office/word/2010/wordprocessingGroup" xmlns:wpi="http://schemas.microsoft.com/office/word/2010/wordprocessingInk" xmlns:wne="http://schemas.microsoft.com/office/word/2006/wordml" xmlns:wps="http://schemas.microsoft.com/office/word/2010/wordprocessingShape" mc:Ignorable="w14 w15 wp14">
+  <w:p>
+    <w:pPr>
+      <w:pStyle w:val="Footer"/>
+    </w:pPr>
+  </w:p>
+</w:ftr>
+</file>
+
+<file path=word/footer2.xml><?xml version="1.0" encoding="utf-8"?>
+<w:ftr xmlns:wpc="http://schemas.microsoft.com/office/word/2010/wordprocessingCanvas" xmlns:mo="http://schemas.microsoft.com/office/mac/office/2008/main" xmlns:mc="http://schemas.openxmlformats.org/markup-compatibility/2006" xmlns:mv="urn:schemas-microsoft-com:mac:vml" xmlns:o="urn:schemas-microsoft-com:office:office" xmlns:r="http://schemas.openxmlformats.org/officeDocument/2006/relationships" xmlns:m="http://schemas.openxmlformats.org/officeDocument/2006/math" xmlns:v="urn:schemas-microsoft-com:vml" xmlns:wp14="http://schemas.microsoft.com/office/word/2010/wordprocessingDrawing" xmlns:wp="http://schemas.openxmlformats.org/drawingml/2006/wordprocessingDrawing" xmlns:w10="urn:schemas-microsoft-com:office:word" xmlns:w="http://schemas.openxmlformats.org/wordprocessingml/2006/main" xmlns:w14="http://schemas.microsoft.com/office/word/2010/wordml" xmlns:w15="http://schemas.microsoft.com/office/word/2012/wordml" xmlns:wpg="http://schemas.microsoft.com/office/word/2010/wordprocessingGroup" xmlns:wpi="http://schemas.microsoft.com/office/word/2010/wordprocessingInk" xmlns:wne="http://schemas.microsoft.com/office/word/2006/wordml" xmlns:wps="http://schemas.microsoft.com/office/word/2010/wordprocessingShape" mc:Ignorable="w14 w15 wp14">
+  <w:p>
+    <w:pPr>
+      <w:pStyle w:val="Footer"/>
+    </w:pPr>
+  </w:p>
+</w:ftr>
+</file>
+
+<file path=word/footer3.xml><?xml version="1.0" encoding="utf-8"?>
+<w:ftr xmlns:wpc="http://schemas.microsoft.com/office/word/2010/wordprocessingCanvas" xmlns:mo="http://schemas.microsoft.com/office/mac/office/2008/main" xmlns:mc="http://schemas.openxmlformats.org/markup-compatibility/2006" xmlns:mv="urn:schemas-microsoft-com:mac:vml" xmlns:o="urn:schemas-microsoft-com:office:office" xmlns:r="http://schemas.openxmlformats.org/officeDocument/2006/relationships" xmlns:m="http://schemas.openxmlformats.org/officeDocument/2006/math" xmlns:v="urn:schemas-microsoft-com:vml" xmlns:wp14="http://schemas.microsoft.com/office/word/2010/wordprocessingDrawing" xmlns:wp="http://schemas.openxmlformats.org/drawingml/2006/wordprocessingDrawing" xmlns:w10="urn:schemas-microsoft-com:office:word" xmlns:w="http://schemas.openxmlformats.org/wordprocessingml/2006/main" xmlns:w14="http://schemas.microsoft.com/office/word/2010/wordml" xmlns:w15="http://schemas.microsoft.com/office/word/2012/wordml" xmlns:wpg="http://schemas.microsoft.com/office/word/2010/wordprocessingGroup" xmlns:wpi="http://schemas.microsoft.com/office/word/2010/wordprocessingInk" xmlns:wne="http://schemas.microsoft.com/office/word/2006/wordml" xmlns:wps="http://schemas.microsoft.com/office/word/2010/wordprocessingShape" mc:Ignorable="w14 w15 wp14">
+  <w:p>
+    <w:pPr>
+      <w:pStyle w:val="Footer"/>
+    </w:pPr>
+  </w:p>
+</w:ftr>
+</file>
+
 <file path=word/footnotes.xml><?xml version="1.0" encoding="utf-8"?>
 <w:footnotes xmlns:wpc="http://schemas.microsoft.com/office/word/2010/wordprocessingCanvas" xmlns:mo="http://schemas.microsoft.com/office/mac/office/2008/main" xmlns:mc="http://schemas.openxmlformats.org/markup-compatibility/2006" xmlns:mv="urn:schemas-microsoft-com:mac:vml" xmlns:o="urn:schemas-microsoft-com:office:office" xmlns:r="http://schemas.openxmlformats.org/officeDocument/2006/relationships" xmlns:m="http://schemas.openxmlformats.org/officeDocument/2006/math" xmlns:v="urn:schemas-microsoft-com:vml" xmlns:wp14="http://schemas.microsoft.com/office/word/2010/wordprocessingDrawing" xmlns:wp="http://schemas.openxmlformats.org/drawingml/2006/wordprocessingDrawing" xmlns:w10="urn:schemas-microsoft-com:office:word" xmlns:w="http://schemas.openxmlformats.org/wordprocessingml/2006/main" xmlns:w14="http://schemas.microsoft.com/office/word/2010/wordml" xmlns:w15="http://schemas.microsoft.com/office/word/2012/wordml" xmlns:wpg="http://schemas.microsoft.com/office/word/2010/wordprocessingGroup" xmlns:wpi="http://schemas.microsoft.com/office/word/2010/wordprocessingInk" xmlns:wne="http://schemas.microsoft.com/office/word/2006/wordml" xmlns:wps="http://schemas.microsoft.com/office/word/2010/wordprocessingShape" mc:Ignorable="w14 w15 wp14">
   <w:footnote w:type="separator" w:id="-1">
@@ -169,6 +164,90 @@
     </w:p>
   </w:footnote>
 </w:footnotes>
+</file>
+
+<file path=word/header1.xml><?xml version="1.0" encoding="utf-8"?>
+<w:hdr xmlns:wpc="http://schemas.microsoft.com/office/word/2010/wordprocessingCanvas" xmlns:mo="http://schemas.microsoft.com/office/mac/office/2008/main" xmlns:mc="http://schemas.openxmlformats.org/markup-compatibility/2006" xmlns:mv="urn:schemas-microsoft-com:mac:vml" xmlns:o="urn:schemas-microsoft-com:office:office" xmlns:r="http://schemas.openxmlformats.org/officeDocument/2006/relationships" xmlns:m="http://schemas.openxmlformats.org/officeDocument/2006/math" xmlns:v="urn:schemas-microsoft-com:vml" xmlns:wp14="http://schemas.microsoft.com/office/word/2010/wordprocessingDrawing" xmlns:wp="http://schemas.openxmlformats.org/drawingml/2006/wordprocessingDrawing" xmlns:w10="urn:schemas-microsoft-com:office:word" xmlns:w="http://schemas.openxmlformats.org/wordprocessingml/2006/main" xmlns:w14="http://schemas.microsoft.com/office/word/2010/wordml" xmlns:w15="http://schemas.microsoft.com/office/word/2012/wordml" xmlns:wpg="http://schemas.microsoft.com/office/word/2010/wordprocessingGroup" xmlns:wpi="http://schemas.microsoft.com/office/word/2010/wordprocessingInk" xmlns:wne="http://schemas.microsoft.com/office/word/2006/wordml" xmlns:wps="http://schemas.microsoft.com/office/word/2010/wordprocessingShape" mc:Ignorable="w14 w15 wp14">
+  <w:p>
+    <w:pPr>
+      <w:pStyle w:val="Header"/>
+    </w:pPr>
+  </w:p>
+</w:hdr>
+</file>
+
+<file path=word/header2.xml><?xml version="1.0" encoding="utf-8"?>
+<w:hdr xmlns:wpc="http://schemas.microsoft.com/office/word/2010/wordprocessingCanvas" xmlns:mo="http://schemas.microsoft.com/office/mac/office/2008/main" xmlns:mc="http://schemas.openxmlformats.org/markup-compatibility/2006" xmlns:mv="urn:schemas-microsoft-com:mac:vml" xmlns:o="urn:schemas-microsoft-com:office:office" xmlns:r="http://schemas.openxmlformats.org/officeDocument/2006/relationships" xmlns:m="http://schemas.openxmlformats.org/officeDocument/2006/math" xmlns:v="urn:schemas-microsoft-com:vml" xmlns:wp14="http://schemas.microsoft.com/office/word/2010/wordprocessingDrawing" xmlns:wp="http://schemas.openxmlformats.org/drawingml/2006/wordprocessingDrawing" xmlns:w10="urn:schemas-microsoft-com:office:word" xmlns:w="http://schemas.openxmlformats.org/wordprocessingml/2006/main" xmlns:w14="http://schemas.microsoft.com/office/word/2010/wordml" xmlns:w15="http://schemas.microsoft.com/office/word/2012/wordml" xmlns:wpg="http://schemas.microsoft.com/office/word/2010/wordprocessingGroup" xmlns:wpi="http://schemas.microsoft.com/office/word/2010/wordprocessingInk" xmlns:wne="http://schemas.microsoft.com/office/word/2006/wordml" xmlns:wps="http://schemas.microsoft.com/office/word/2010/wordprocessingShape" mc:Ignorable="w14 w15 wp14">
+  <w:p>
+    <w:pPr>
+      <w:pStyle w:val="Header"/>
+      <w:rPr>
+        <w:lang w:val="es-ES"/>
+      </w:rPr>
+    </w:pPr>
+    <w:r>
+      <w:rPr>
+        <w:lang w:val="es-ES"/>
+      </w:rPr>
+      <w:t xml:space="preserve">Note you can also include commands in headers and footers. </w:t>
+    </w:r>
+    <w:r>
+      <w:rPr>
+        <w:b/>
+        <w:lang w:val="es-ES"/>
+      </w:rPr>
+      <w:t>Number of films:</w:t>
+    </w:r>
+    <w:r>
+      <w:rPr>
+        <w:lang w:val="es-ES"/>
+      </w:rPr>
+      <w:t xml:space="preserve"> </w:t>
+    </w:r>
+    <w:r>
+      <w:rPr>
+        <w:lang w:val="es-ES"/>
+      </w:rPr>
+      <w:t xml:space="preserve">+++= </w:t>
+    </w:r>
+    <w:r>
+      <w:rPr>
+        <w:lang w:val="es-ES"/>
+      </w:rPr>
+      <w:t>allFilms</w:t>
+    </w:r>
+    <w:r>
+      <w:rPr>
+        <w:lang w:val="es-ES"/>
+      </w:rPr>
+      <w:t>.films.length</w:t>
+    </w:r>
+    <w:bookmarkStart w:id="0" w:name="_GoBack"/>
+    <w:bookmarkEnd w:id="0"/>
+    <w:r>
+      <w:rPr>
+        <w:lang w:val="es-ES"/>
+      </w:rPr>
+      <w:t xml:space="preserve"> </w:t>
+    </w:r>
+    <w:r>
+      <w:rPr>
+        <w:lang w:val="es-ES"/>
+      </w:rPr>
+      <w:t>+++</w:t>
+    </w:r>
+  </w:p>
+</w:hdr>
+</file>
+
+<file path=word/header3.xml><?xml version="1.0" encoding="utf-8"?>
+<w:hdr xmlns:wpc="http://schemas.microsoft.com/office/word/2010/wordprocessingCanvas" xmlns:mo="http://schemas.microsoft.com/office/mac/office/2008/main" xmlns:mc="http://schemas.openxmlformats.org/markup-compatibility/2006" xmlns:mv="urn:schemas-microsoft-com:mac:vml" xmlns:o="urn:schemas-microsoft-com:office:office" xmlns:r="http://schemas.openxmlformats.org/officeDocument/2006/relationships" xmlns:m="http://schemas.openxmlformats.org/officeDocument/2006/math" xmlns:v="urn:schemas-microsoft-com:vml" xmlns:wp14="http://schemas.microsoft.com/office/word/2010/wordprocessingDrawing" xmlns:wp="http://schemas.openxmlformats.org/drawingml/2006/wordprocessingDrawing" xmlns:w10="urn:schemas-microsoft-com:office:word" xmlns:w="http://schemas.openxmlformats.org/wordprocessingml/2006/main" xmlns:w14="http://schemas.microsoft.com/office/word/2010/wordml" xmlns:w15="http://schemas.microsoft.com/office/word/2012/wordml" xmlns:wpg="http://schemas.microsoft.com/office/word/2010/wordprocessingGroup" xmlns:wpi="http://schemas.microsoft.com/office/word/2010/wordprocessingInk" xmlns:wne="http://schemas.microsoft.com/office/word/2006/wordml" xmlns:wps="http://schemas.microsoft.com/office/word/2010/wordprocessingShape" mc:Ignorable="w14 w15 wp14">
+  <w:p>
+    <w:pPr>
+      <w:pStyle w:val="Header"/>
+    </w:pPr>
+  </w:p>
+</w:hdr>
 </file>
 
 <file path=word/numbering.xml><?xml version="1.0" encoding="utf-8"?>

</xml_diff>